<commit_message>
write out to word document
</commit_message>
<xml_diff>
--- a/analysis/templates/template.docx
+++ b/analysis/templates/template.docx
@@ -1,24 +1,19 @@
 
 <file path=word/document.xml><?xml version="1.0" encoding="utf-8"?>
-<w:document xmlns:wpc="http://schemas.microsoft.com/office/word/2010/wordprocessingCanvas" xmlns:cx="http://schemas.microsoft.com/office/drawing/2014/chartex" xmlns:cx1="http://schemas.microsoft.com/office/drawing/2015/9/8/chartex" xmlns:cx2="http://schemas.microsoft.com/office/drawing/2015/10/21/chartex" xmlns:cx3="http://schemas.microsoft.com/office/drawing/2016/5/9/chartex" xmlns:cx4="http://schemas.microsoft.com/office/drawing/2016/5/10/chartex" xmlns:cx5="http://schemas.microsoft.com/office/drawing/2016/5/11/chartex" xmlns:cx6="http://schemas.microsoft.com/office/drawing/2016/5/12/chartex" xmlns:cx7="http://schemas.microsoft.com/office/drawing/2016/5/13/chartex" xmlns:cx8="http://schemas.microsoft.com/office/drawing/2016/5/14/chartex" xmlns:mc="http://schemas.openxmlformats.org/markup-compatibility/2006" xmlns:aink="http://schemas.microsoft.com/office/drawing/2016/ink" xmlns:am3d="http://schemas.microsoft.com/office/drawing/2017/model3d" xmlns:o="urn:schemas-microsoft-com:office:office" xmlns:r="http://schemas.openxmlformats.org/officeDocument/2006/relationships" xmlns:m="http://schemas.openxmlformats.org/officeDocument/2006/math" xmlns:v="urn:schemas-microsoft-com:vml" xmlns:wp14="http://schemas.microsoft.com/office/word/2010/wordprocessingDrawing" xmlns:wp="http://schemas.openxmlformats.org/drawingml/2006/wordprocessingDrawing" xmlns:w10="urn:schemas-microsoft-com:office:word" xmlns:w="http://schemas.openxmlformats.org/wordprocessingml/2006/main" xmlns:w14="http://schemas.microsoft.com/office/word/2010/wordml" xmlns:w15="http://schemas.microsoft.com/office/word/2012/wordml" xmlns:w16cex="http://schemas.microsoft.com/office/word/2018/wordml/cex" xmlns:w16cid="http://schemas.microsoft.com/office/word/2016/wordml/cid" xmlns:w16="http://schemas.microsoft.com/office/word/2018/wordml" xmlns:w16sdtdh="http://schemas.microsoft.com/office/word/2020/wordml/sdtdatahash" xmlns:w16se="http://schemas.microsoft.com/office/word/2015/wordml/symex" xmlns:wpg="http://schemas.microsoft.com/office/word/2010/wordprocessingGroup" xmlns:wpi="http://schemas.microsoft.com/office/word/2010/wordprocessingInk" xmlns:wne="http://schemas.microsoft.com/office/word/2006/wordml" xmlns:wps="http://schemas.microsoft.com/office/word/2010/wordprocessingShape" mc:Ignorable="w14 w15 w16se w16cid w16 w16cex w16sdtdh wp14">
+<w:document xmlns:wpc="http://schemas.microsoft.com/office/word/2010/wordprocessingCanvas" xmlns:cx="http://schemas.microsoft.com/office/drawing/2014/chartex" xmlns:cx1="http://schemas.microsoft.com/office/drawing/2015/9/8/chartex" xmlns:cx2="http://schemas.microsoft.com/office/drawing/2015/10/21/chartex" xmlns:cx3="http://schemas.microsoft.com/office/drawing/2016/5/9/chartex" xmlns:cx4="http://schemas.microsoft.com/office/drawing/2016/5/10/chartex" xmlns:cx5="http://schemas.microsoft.com/office/drawing/2016/5/11/chartex" xmlns:cx6="http://schemas.microsoft.com/office/drawing/2016/5/12/chartex" xmlns:cx7="http://schemas.microsoft.com/office/drawing/2016/5/13/chartex" xmlns:cx8="http://schemas.microsoft.com/office/drawing/2016/5/14/chartex" xmlns:mc="http://schemas.openxmlformats.org/markup-compatibility/2006" xmlns:aink="http://schemas.microsoft.com/office/drawing/2016/ink" xmlns:am3d="http://schemas.microsoft.com/office/drawing/2017/model3d" xmlns:o="urn:schemas-microsoft-com:office:office" xmlns:oel="http://schemas.microsoft.com/office/2019/extlst" xmlns:r="http://schemas.openxmlformats.org/officeDocument/2006/relationships" xmlns:m="http://schemas.openxmlformats.org/officeDocument/2006/math" xmlns:v="urn:schemas-microsoft-com:vml" xmlns:wp14="http://schemas.microsoft.com/office/word/2010/wordprocessingDrawing" xmlns:wp="http://schemas.openxmlformats.org/drawingml/2006/wordprocessingDrawing" xmlns:w10="urn:schemas-microsoft-com:office:word" xmlns:w="http://schemas.openxmlformats.org/wordprocessingml/2006/main" xmlns:w14="http://schemas.microsoft.com/office/word/2010/wordml" xmlns:w15="http://schemas.microsoft.com/office/word/2012/wordml" xmlns:w16cex="http://schemas.microsoft.com/office/word/2018/wordml/cex" xmlns:w16cid="http://schemas.microsoft.com/office/word/2016/wordml/cid" xmlns:w16="http://schemas.microsoft.com/office/word/2018/wordml" xmlns:w16sdtdh="http://schemas.microsoft.com/office/word/2020/wordml/sdtdatahash" xmlns:w16se="http://schemas.microsoft.com/office/word/2015/wordml/symex" xmlns:wpg="http://schemas.microsoft.com/office/word/2010/wordprocessingGroup" xmlns:wpi="http://schemas.microsoft.com/office/word/2010/wordprocessingInk" xmlns:wne="http://schemas.microsoft.com/office/word/2006/wordml" xmlns:wps="http://schemas.microsoft.com/office/word/2010/wordprocessingShape" mc:Ignorable="w14 w15 w16se w16cid w16 w16cex w16sdtdh wp14">
   <w:body>
     <w:p>
       <w:pPr>
         <w:pStyle w:val="Title"/>
-        <w:rPr>
-          <w:rFonts w:cs="Times New Roman"/>
-        </w:rPr>
-      </w:pPr>
-      <w:r>
-        <w:rPr>
-          <w:rFonts w:cs="Times New Roman"/>
-        </w:rPr>
+      </w:pPr>
+      <w:r>
         <w:t>My title</w:t>
       </w:r>
     </w:p>
     <w:p>
       <w:pPr>
         <w:pStyle w:val="Author"/>
+        <w:spacing w:before="120" w:line="240" w:lineRule="auto"/>
         <w:rPr>
           <w:rFonts w:cs="Times New Roman"/>
         </w:rPr>
@@ -33,20 +28,30 @@
     <w:p>
       <w:pPr>
         <w:pStyle w:val="Author"/>
+        <w:spacing w:before="120" w:line="240" w:lineRule="auto"/>
         <w:rPr>
           <w:rFonts w:cs="Times New Roman"/>
         </w:rPr>
       </w:pPr>
+      <w:proofErr w:type="gramStart"/>
       <w:r>
         <w:rPr>
           <w:rFonts w:cs="Times New Roman"/>
         </w:rPr>
-        <w:t>other author</w:t>
+        <w:t>other</w:t>
+      </w:r>
+      <w:proofErr w:type="gramEnd"/>
+      <w:r>
+        <w:rPr>
+          <w:rFonts w:cs="Times New Roman"/>
+        </w:rPr>
+        <w:t xml:space="preserve"> author</w:t>
       </w:r>
     </w:p>
     <w:p>
       <w:pPr>
         <w:pStyle w:val="Date"/>
+        <w:spacing w:before="120" w:line="240" w:lineRule="auto"/>
         <w:rPr>
           <w:rFonts w:cs="Times New Roman"/>
         </w:rPr>
@@ -61,29 +66,17 @@
     <w:p>
       <w:pPr>
         <w:pStyle w:val="Abstract"/>
-        <w:rPr>
-          <w:rFonts w:cs="Times New Roman"/>
-        </w:rPr>
-      </w:pPr>
-      <w:r>
-        <w:rPr>
-          <w:rFonts w:cs="Times New Roman"/>
-        </w:rPr>
+      </w:pPr>
+      <w:r>
         <w:t>My abstract</w:t>
       </w:r>
     </w:p>
     <w:p>
       <w:pPr>
         <w:pStyle w:val="Heading1"/>
-        <w:rPr>
-          <w:rFonts w:cs="Times New Roman"/>
-        </w:rPr>
       </w:pPr>
       <w:bookmarkStart w:id="0" w:name="heading-1"/>
       <w:r>
-        <w:rPr>
-          <w:rFonts w:cs="Times New Roman"/>
-        </w:rPr>
         <w:t>Heading 1</w:t>
       </w:r>
       <w:bookmarkEnd w:id="0"/>
@@ -91,15 +84,9 @@
     <w:p>
       <w:pPr>
         <w:pStyle w:val="Heading2"/>
-        <w:rPr>
-          <w:rFonts w:cs="Times New Roman"/>
-        </w:rPr>
       </w:pPr>
       <w:bookmarkStart w:id="1" w:name="heading-2"/>
       <w:r>
-        <w:rPr>
-          <w:rFonts w:cs="Times New Roman"/>
-        </w:rPr>
         <w:t>Heading 2</w:t>
       </w:r>
       <w:bookmarkEnd w:id="1"/>
@@ -107,15 +94,9 @@
     <w:p>
       <w:pPr>
         <w:pStyle w:val="Heading3"/>
-        <w:rPr>
-          <w:rFonts w:cs="Times New Roman"/>
-        </w:rPr>
       </w:pPr>
       <w:bookmarkStart w:id="2" w:name="heading-3"/>
       <w:r>
-        <w:rPr>
-          <w:rFonts w:cs="Times New Roman"/>
-        </w:rPr>
         <w:t>Heading 3</w:t>
       </w:r>
       <w:bookmarkEnd w:id="2"/>
@@ -130,19 +111,210 @@
       </w:r>
       <w:bookmarkEnd w:id="3"/>
     </w:p>
-    <w:p/>
+    <w:p>
+      <w:pPr>
+        <w:pStyle w:val="BodyText"/>
+      </w:pPr>
+      <w:r>
+        <w:t>Body Text</w:t>
+      </w:r>
+      <w:r>
+        <w:t xml:space="preserve"> </w:t>
+      </w:r>
+      <w:r>
+        <w:t>Body Text</w:t>
+      </w:r>
+      <w:r>
+        <w:t xml:space="preserve"> </w:t>
+      </w:r>
+      <w:r>
+        <w:t>Body Text</w:t>
+      </w:r>
+      <w:r>
+        <w:t xml:space="preserve"> test </w:t>
+      </w:r>
+      <w:proofErr w:type="spellStart"/>
+      <w:r>
+        <w:t>test</w:t>
+      </w:r>
+      <w:proofErr w:type="spellEnd"/>
+      <w:r>
+        <w:t xml:space="preserve"> </w:t>
+      </w:r>
+      <w:proofErr w:type="spellStart"/>
+      <w:r>
+        <w:t>test</w:t>
+      </w:r>
+      <w:proofErr w:type="spellEnd"/>
+      <w:r>
+        <w:t xml:space="preserve"> </w:t>
+      </w:r>
+      <w:proofErr w:type="spellStart"/>
+      <w:r>
+        <w:t>test</w:t>
+      </w:r>
+      <w:proofErr w:type="spellEnd"/>
+      <w:r>
+        <w:t xml:space="preserve"> </w:t>
+      </w:r>
+      <w:proofErr w:type="spellStart"/>
+      <w:r>
+        <w:t>test</w:t>
+      </w:r>
+      <w:proofErr w:type="spellEnd"/>
+      <w:r>
+        <w:t xml:space="preserve"> </w:t>
+      </w:r>
+      <w:proofErr w:type="spellStart"/>
+      <w:r>
+        <w:t>test</w:t>
+      </w:r>
+      <w:proofErr w:type="spellEnd"/>
+      <w:r>
+        <w:t xml:space="preserve"> </w:t>
+      </w:r>
+      <w:proofErr w:type="spellStart"/>
+      <w:r>
+        <w:t>test</w:t>
+      </w:r>
+      <w:proofErr w:type="spellEnd"/>
+      <w:r>
+        <w:t xml:space="preserve"> </w:t>
+      </w:r>
+      <w:proofErr w:type="spellStart"/>
+      <w:r>
+        <w:t>test</w:t>
+      </w:r>
+      <w:proofErr w:type="spellEnd"/>
+      <w:r>
+        <w:t xml:space="preserve"> </w:t>
+      </w:r>
+      <w:proofErr w:type="spellStart"/>
+      <w:r>
+        <w:t>test</w:t>
+      </w:r>
+      <w:proofErr w:type="spellEnd"/>
+      <w:r>
+        <w:t xml:space="preserve"> </w:t>
+      </w:r>
+      <w:proofErr w:type="spellStart"/>
+      <w:r>
+        <w:t>test</w:t>
+      </w:r>
+      <w:proofErr w:type="spellEnd"/>
+      <w:r>
+        <w:t xml:space="preserve"> </w:t>
+      </w:r>
+      <w:proofErr w:type="spellStart"/>
+      <w:r>
+        <w:t>test</w:t>
+      </w:r>
+      <w:proofErr w:type="spellEnd"/>
+      <w:r>
+        <w:t xml:space="preserve"> </w:t>
+      </w:r>
+      <w:proofErr w:type="spellStart"/>
+      <w:r>
+        <w:t>test</w:t>
+      </w:r>
+      <w:proofErr w:type="spellEnd"/>
+      <w:r>
+        <w:t xml:space="preserve"> </w:t>
+      </w:r>
+      <w:proofErr w:type="spellStart"/>
+      <w:r>
+        <w:t>test</w:t>
+      </w:r>
+      <w:proofErr w:type="spellEnd"/>
+      <w:r>
+        <w:t xml:space="preserve"> </w:t>
+      </w:r>
+      <w:proofErr w:type="spellStart"/>
+      <w:r>
+        <w:t>test</w:t>
+      </w:r>
+      <w:proofErr w:type="spellEnd"/>
+      <w:r>
+        <w:t xml:space="preserve"> </w:t>
+      </w:r>
+      <w:proofErr w:type="spellStart"/>
+      <w:r>
+        <w:t>test</w:t>
+      </w:r>
+      <w:proofErr w:type="spellEnd"/>
+      <w:r>
+        <w:t xml:space="preserve"> </w:t>
+      </w:r>
+      <w:proofErr w:type="spellStart"/>
+      <w:r>
+        <w:t>test</w:t>
+      </w:r>
+      <w:proofErr w:type="spellEnd"/>
+      <w:r>
+        <w:t xml:space="preserve"> </w:t>
+      </w:r>
+      <w:proofErr w:type="spellStart"/>
+      <w:r>
+        <w:t>test</w:t>
+      </w:r>
+      <w:proofErr w:type="spellEnd"/>
+      <w:r>
+        <w:t xml:space="preserve"> </w:t>
+      </w:r>
+      <w:proofErr w:type="spellStart"/>
+      <w:r>
+        <w:t>test</w:t>
+      </w:r>
+      <w:proofErr w:type="spellEnd"/>
+      <w:r>
+        <w:t xml:space="preserve"> </w:t>
+      </w:r>
+      <w:proofErr w:type="spellStart"/>
+      <w:r>
+        <w:t>test</w:t>
+      </w:r>
+      <w:proofErr w:type="spellEnd"/>
+      <w:r>
+        <w:t xml:space="preserve"> </w:t>
+      </w:r>
+      <w:proofErr w:type="spellStart"/>
+      <w:r>
+        <w:t>test</w:t>
+      </w:r>
+      <w:proofErr w:type="spellEnd"/>
+      <w:r>
+        <w:t xml:space="preserve"> </w:t>
+      </w:r>
+      <w:proofErr w:type="spellStart"/>
+      <w:r>
+        <w:t>test</w:t>
+      </w:r>
+      <w:proofErr w:type="spellEnd"/>
+      <w:r>
+        <w:t xml:space="preserve">. </w:t>
+      </w:r>
+    </w:p>
+    <w:p>
+      <w:pPr>
+        <w:pStyle w:val="BodyText"/>
+      </w:pPr>
+    </w:p>
+    <w:p>
+      <w:r>
+        <w:t>Normal</w:t>
+      </w:r>
+    </w:p>
+    <w:p>
+      <w:r>
+        <w:t>Normal</w:t>
+      </w:r>
+    </w:p>
     <w:p>
       <w:pPr>
         <w:pStyle w:val="Heading5"/>
-        <w:rPr>
-          <w:rFonts w:ascii="Times New Roman" w:hAnsi="Times New Roman" w:cs="Times New Roman"/>
-        </w:rPr>
       </w:pPr>
       <w:bookmarkStart w:id="4" w:name="heading-5---this-is-for-the-page-break-w"/>
       <w:r>
-        <w:rPr>
-          <w:rFonts w:ascii="Times New Roman" w:hAnsi="Times New Roman" w:cs="Times New Roman"/>
-        </w:rPr>
         <w:lastRenderedPageBreak/>
         <w:t>Heading 5 - this is for the page break with MS Word</w:t>
       </w:r>
@@ -151,14 +323,8 @@
     <w:p>
       <w:pPr>
         <w:pStyle w:val="FirstParagraph"/>
-        <w:rPr>
-          <w:rFonts w:cs="Times New Roman"/>
-        </w:rPr>
-      </w:pPr>
-      <w:r>
-        <w:rPr>
-          <w:rFonts w:cs="Times New Roman"/>
-        </w:rPr>
+      </w:pPr>
+      <w:r>
         <w:t>In the MS Word document, the following modifications must be made in the ‘Modify Style’ menu:</w:t>
       </w:r>
     </w:p>
@@ -169,14 +335,8 @@
           <w:ilvl w:val="0"/>
           <w:numId w:val="3"/>
         </w:numPr>
-        <w:rPr>
-          <w:rFonts w:cs="Times New Roman"/>
-        </w:rPr>
-      </w:pPr>
-      <w:r>
-        <w:rPr>
-          <w:rFonts w:cs="Times New Roman"/>
-        </w:rPr>
+      </w:pPr>
+      <w:r>
         <w:t>Set the font color to ‘white’ (rather than ‘Automatic’).</w:t>
       </w:r>
     </w:p>
@@ -187,14 +347,8 @@
           <w:ilvl w:val="0"/>
           <w:numId w:val="3"/>
         </w:numPr>
-        <w:rPr>
-          <w:rFonts w:cs="Times New Roman"/>
-        </w:rPr>
-      </w:pPr>
-      <w:r>
-        <w:rPr>
-          <w:rFonts w:cs="Times New Roman"/>
-        </w:rPr>
+      </w:pPr>
+      <w:r>
         <w:t>Select the smallest font size (8 rather than 11).</w:t>
       </w:r>
     </w:p>
@@ -205,14 +359,8 @@
           <w:ilvl w:val="0"/>
           <w:numId w:val="3"/>
         </w:numPr>
-        <w:rPr>
-          <w:rFonts w:cs="Times New Roman"/>
-        </w:rPr>
-      </w:pPr>
-      <w:r>
-        <w:rPr>
-          <w:rFonts w:cs="Times New Roman"/>
-        </w:rPr>
+      </w:pPr>
+      <w:r>
         <w:t>Select ‘Page break before’ in the ‘Line and Page Breaks’ tab.</w:t>
       </w:r>
     </w:p>
@@ -223,51 +371,38 @@
           <w:ilvl w:val="0"/>
           <w:numId w:val="3"/>
         </w:numPr>
-        <w:rPr>
-          <w:rFonts w:cs="Times New Roman"/>
-        </w:rPr>
-      </w:pPr>
-      <w:r>
-        <w:rPr>
-          <w:rFonts w:cs="Times New Roman"/>
-        </w:rPr>
+      </w:pPr>
+      <w:r>
         <w:t>Set the line spacing to ‘Exactly’ and ‘1 pt’ in the ‘Indents and Spacing’ tab.</w:t>
       </w:r>
     </w:p>
     <w:p>
       <w:pPr>
         <w:pStyle w:val="FirstParagraph"/>
-        <w:rPr>
-          <w:rFonts w:cs="Times New Roman"/>
-        </w:rPr>
-      </w:pPr>
-      <w:r>
-        <w:rPr>
-          <w:rFonts w:cs="Times New Roman"/>
-        </w:rPr>
+      </w:pPr>
+      <w:r>
         <w:t>After these tweaks, the ‘Heading 5’ style will no longer format a heading of level 5. Instead it will insert a very small and white (and, thus, invisible) line followed by a page break.</w:t>
       </w:r>
     </w:p>
     <w:p>
       <w:pPr>
         <w:pStyle w:val="BodyText"/>
-        <w:rPr>
-          <w:rFonts w:cs="Times New Roman"/>
-        </w:rPr>
-      </w:pPr>
-      <w:r>
-        <w:rPr>
-          <w:rFonts w:cs="Times New Roman"/>
-        </w:rPr>
-        <w:t>Now knit this doc, and edit the styles in the resulting docx file. Then rename as ‘template’ and use this in the yml:</w:t>
+      </w:pPr>
+      <w:r>
+        <w:t xml:space="preserve">Now knit this </w:t>
+      </w:r>
+      <w:proofErr w:type="gramStart"/>
+      <w:r>
+        <w:t>doc, and</w:t>
+      </w:r>
+      <w:proofErr w:type="gramEnd"/>
+      <w:r>
+        <w:t xml:space="preserve"> edit the styles in the resulting docx file. Then rename as ‘template’ and use this in the yml:</w:t>
       </w:r>
     </w:p>
     <w:p>
       <w:pPr>
         <w:pStyle w:val="SourceCode"/>
-        <w:rPr>
-          <w:rFonts w:cs="Times New Roman"/>
-        </w:rPr>
       </w:pPr>
       <w:r>
         <w:rPr>
@@ -277,9 +412,6 @@
         <w:t>output:</w:t>
       </w:r>
       <w:r>
-        <w:rPr>
-          <w:rFonts w:cs="Times New Roman"/>
-        </w:rPr>
         <w:br/>
       </w:r>
       <w:r>
@@ -290,9 +422,6 @@
         <w:t xml:space="preserve">  word_document:</w:t>
       </w:r>
       <w:r>
-        <w:rPr>
-          <w:rFonts w:cs="Times New Roman"/>
-        </w:rPr>
         <w:br/>
       </w:r>
       <w:r>
@@ -306,28 +435,16 @@
     <w:p>
       <w:pPr>
         <w:pStyle w:val="FirstParagraph"/>
-        <w:rPr>
-          <w:rFonts w:cs="Times New Roman"/>
-        </w:rPr>
-      </w:pPr>
-      <w:r>
-        <w:rPr>
-          <w:rFonts w:cs="Times New Roman"/>
-        </w:rPr>
+      </w:pPr>
+      <w:r>
         <w:t>Don’t forget line numbers for JAS! Headings are bold, underline, nothing. And Arial Narrow 10pt for tables.</w:t>
       </w:r>
     </w:p>
     <w:p>
       <w:pPr>
         <w:pStyle w:val="BodyText"/>
-        <w:rPr>
-          <w:rFonts w:cs="Times New Roman"/>
-        </w:rPr>
-      </w:pPr>
-      <w:r>
-        <w:rPr>
-          <w:rFonts w:cs="Times New Roman"/>
-        </w:rPr>
+      </w:pPr>
+      <w:r>
         <w:t xml:space="preserve">See here for more information: </w:t>
       </w:r>
       <w:hyperlink r:id="rId7">
@@ -343,7 +460,6 @@
     <w:sectPr>
       <w:pgSz w:w="12240" w:h="15840"/>
       <w:pgMar w:top="1440" w:right="1440" w:bottom="1440" w:left="1440" w:header="720" w:footer="720" w:gutter="0"/>
-      <w:lnNumType w:countBy="1" w:restart="continuous"/>
       <w:cols w:space="720"/>
       <w:docGrid w:linePitch="326"/>
     </w:sectPr>
@@ -352,12 +468,9 @@
 </file>
 
 <file path=word/endnotes.xml><?xml version="1.0" encoding="utf-8"?>
-<w:endnotes xmlns:wpc="http://schemas.microsoft.com/office/word/2010/wordprocessingCanvas" xmlns:cx="http://schemas.microsoft.com/office/drawing/2014/chartex" xmlns:cx1="http://schemas.microsoft.com/office/drawing/2015/9/8/chartex" xmlns:cx2="http://schemas.microsoft.com/office/drawing/2015/10/21/chartex" xmlns:cx3="http://schemas.microsoft.com/office/drawing/2016/5/9/chartex" xmlns:cx4="http://schemas.microsoft.com/office/drawing/2016/5/10/chartex" xmlns:cx5="http://schemas.microsoft.com/office/drawing/2016/5/11/chartex" xmlns:cx6="http://schemas.microsoft.com/office/drawing/2016/5/12/chartex" xmlns:cx7="http://schemas.microsoft.com/office/drawing/2016/5/13/chartex" xmlns:cx8="http://schemas.microsoft.com/office/drawing/2016/5/14/chartex" xmlns:mc="http://schemas.openxmlformats.org/markup-compatibility/2006" xmlns:aink="http://schemas.microsoft.com/office/drawing/2016/ink" xmlns:am3d="http://schemas.microsoft.com/office/drawing/2017/model3d" xmlns:o="urn:schemas-microsoft-com:office:office" xmlns:r="http://schemas.openxmlformats.org/officeDocument/2006/relationships" xmlns:m="http://schemas.openxmlformats.org/officeDocument/2006/math" xmlns:v="urn:schemas-microsoft-com:vml" xmlns:wp14="http://schemas.microsoft.com/office/word/2010/wordprocessingDrawing" xmlns:wp="http://schemas.openxmlformats.org/drawingml/2006/wordprocessingDrawing" xmlns:w10="urn:schemas-microsoft-com:office:word" xmlns:w="http://schemas.openxmlformats.org/wordprocessingml/2006/main" xmlns:w14="http://schemas.microsoft.com/office/word/2010/wordml" xmlns:w15="http://schemas.microsoft.com/office/word/2012/wordml" xmlns:w16cex="http://schemas.microsoft.com/office/word/2018/wordml/cex" xmlns:w16cid="http://schemas.microsoft.com/office/word/2016/wordml/cid" xmlns:w16="http://schemas.microsoft.com/office/word/2018/wordml" xmlns:w16sdtdh="http://schemas.microsoft.com/office/word/2020/wordml/sdtdatahash" xmlns:w16se="http://schemas.microsoft.com/office/word/2015/wordml/symex" xmlns:wpg="http://schemas.microsoft.com/office/word/2010/wordprocessingGroup" xmlns:wpi="http://schemas.microsoft.com/office/word/2010/wordprocessingInk" xmlns:wne="http://schemas.microsoft.com/office/word/2006/wordml" xmlns:wps="http://schemas.microsoft.com/office/word/2010/wordprocessingShape" mc:Ignorable="w14 w15 w16se w16cid w16 w16cex w16sdtdh wp14">
+<w:endnotes xmlns:wpc="http://schemas.microsoft.com/office/word/2010/wordprocessingCanvas" xmlns:cx="http://schemas.microsoft.com/office/drawing/2014/chartex" xmlns:cx1="http://schemas.microsoft.com/office/drawing/2015/9/8/chartex" xmlns:cx2="http://schemas.microsoft.com/office/drawing/2015/10/21/chartex" xmlns:cx3="http://schemas.microsoft.com/office/drawing/2016/5/9/chartex" xmlns:cx4="http://schemas.microsoft.com/office/drawing/2016/5/10/chartex" xmlns:cx5="http://schemas.microsoft.com/office/drawing/2016/5/11/chartex" xmlns:cx6="http://schemas.microsoft.com/office/drawing/2016/5/12/chartex" xmlns:cx7="http://schemas.microsoft.com/office/drawing/2016/5/13/chartex" xmlns:cx8="http://schemas.microsoft.com/office/drawing/2016/5/14/chartex" xmlns:mc="http://schemas.openxmlformats.org/markup-compatibility/2006" xmlns:aink="http://schemas.microsoft.com/office/drawing/2016/ink" xmlns:am3d="http://schemas.microsoft.com/office/drawing/2017/model3d" xmlns:o="urn:schemas-microsoft-com:office:office" xmlns:oel="http://schemas.microsoft.com/office/2019/extlst" xmlns:r="http://schemas.openxmlformats.org/officeDocument/2006/relationships" xmlns:m="http://schemas.openxmlformats.org/officeDocument/2006/math" xmlns:v="urn:schemas-microsoft-com:vml" xmlns:wp14="http://schemas.microsoft.com/office/word/2010/wordprocessingDrawing" xmlns:wp="http://schemas.openxmlformats.org/drawingml/2006/wordprocessingDrawing" xmlns:w10="urn:schemas-microsoft-com:office:word" xmlns:w="http://schemas.openxmlformats.org/wordprocessingml/2006/main" xmlns:w14="http://schemas.microsoft.com/office/word/2010/wordml" xmlns:w15="http://schemas.microsoft.com/office/word/2012/wordml" xmlns:w16cex="http://schemas.microsoft.com/office/word/2018/wordml/cex" xmlns:w16cid="http://schemas.microsoft.com/office/word/2016/wordml/cid" xmlns:w16="http://schemas.microsoft.com/office/word/2018/wordml" xmlns:w16sdtdh="http://schemas.microsoft.com/office/word/2020/wordml/sdtdatahash" xmlns:w16se="http://schemas.microsoft.com/office/word/2015/wordml/symex" xmlns:wpg="http://schemas.microsoft.com/office/word/2010/wordprocessingGroup" xmlns:wpi="http://schemas.microsoft.com/office/word/2010/wordprocessingInk" xmlns:wne="http://schemas.microsoft.com/office/word/2006/wordml" xmlns:wps="http://schemas.microsoft.com/office/word/2010/wordprocessingShape" mc:Ignorable="w14 w15 w16se w16cid w16 w16cex w16sdtdh wp14">
   <w:endnote w:type="separator" w:id="-1">
     <w:p>
-      <w:pPr>
-        <w:spacing w:after="0"/>
-      </w:pPr>
       <w:r>
         <w:separator/>
       </w:r>
@@ -365,9 +478,6 @@
   </w:endnote>
   <w:endnote w:type="continuationSeparator" w:id="0">
     <w:p>
-      <w:pPr>
-        <w:spacing w:after="0"/>
-      </w:pPr>
       <w:r>
         <w:continuationSeparator/>
       </w:r>
@@ -377,7 +487,7 @@
 </file>
 
 <file path=word/footnotes.xml><?xml version="1.0" encoding="utf-8"?>
-<w:footnotes xmlns:wpc="http://schemas.microsoft.com/office/word/2010/wordprocessingCanvas" xmlns:cx="http://schemas.microsoft.com/office/drawing/2014/chartex" xmlns:cx1="http://schemas.microsoft.com/office/drawing/2015/9/8/chartex" xmlns:cx2="http://schemas.microsoft.com/office/drawing/2015/10/21/chartex" xmlns:cx3="http://schemas.microsoft.com/office/drawing/2016/5/9/chartex" xmlns:cx4="http://schemas.microsoft.com/office/drawing/2016/5/10/chartex" xmlns:cx5="http://schemas.microsoft.com/office/drawing/2016/5/11/chartex" xmlns:cx6="http://schemas.microsoft.com/office/drawing/2016/5/12/chartex" xmlns:cx7="http://schemas.microsoft.com/office/drawing/2016/5/13/chartex" xmlns:cx8="http://schemas.microsoft.com/office/drawing/2016/5/14/chartex" xmlns:mc="http://schemas.openxmlformats.org/markup-compatibility/2006" xmlns:aink="http://schemas.microsoft.com/office/drawing/2016/ink" xmlns:am3d="http://schemas.microsoft.com/office/drawing/2017/model3d" xmlns:o="urn:schemas-microsoft-com:office:office" xmlns:r="http://schemas.openxmlformats.org/officeDocument/2006/relationships" xmlns:m="http://schemas.openxmlformats.org/officeDocument/2006/math" xmlns:v="urn:schemas-microsoft-com:vml" xmlns:wp14="http://schemas.microsoft.com/office/word/2010/wordprocessingDrawing" xmlns:wp="http://schemas.openxmlformats.org/drawingml/2006/wordprocessingDrawing" xmlns:w10="urn:schemas-microsoft-com:office:word" xmlns:w="http://schemas.openxmlformats.org/wordprocessingml/2006/main" xmlns:w14="http://schemas.microsoft.com/office/word/2010/wordml" xmlns:w15="http://schemas.microsoft.com/office/word/2012/wordml" xmlns:w16cex="http://schemas.microsoft.com/office/word/2018/wordml/cex" xmlns:w16cid="http://schemas.microsoft.com/office/word/2016/wordml/cid" xmlns:w16="http://schemas.microsoft.com/office/word/2018/wordml" xmlns:w16sdtdh="http://schemas.microsoft.com/office/word/2020/wordml/sdtdatahash" xmlns:w16se="http://schemas.microsoft.com/office/word/2015/wordml/symex" xmlns:wpg="http://schemas.microsoft.com/office/word/2010/wordprocessingGroup" xmlns:wpi="http://schemas.microsoft.com/office/word/2010/wordprocessingInk" xmlns:wne="http://schemas.microsoft.com/office/word/2006/wordml" xmlns:wps="http://schemas.microsoft.com/office/word/2010/wordprocessingShape" mc:Ignorable="w14 w15 w16se w16cid w16 w16cex w16sdtdh wp14">
+<w:footnotes xmlns:wpc="http://schemas.microsoft.com/office/word/2010/wordprocessingCanvas" xmlns:cx="http://schemas.microsoft.com/office/drawing/2014/chartex" xmlns:cx1="http://schemas.microsoft.com/office/drawing/2015/9/8/chartex" xmlns:cx2="http://schemas.microsoft.com/office/drawing/2015/10/21/chartex" xmlns:cx3="http://schemas.microsoft.com/office/drawing/2016/5/9/chartex" xmlns:cx4="http://schemas.microsoft.com/office/drawing/2016/5/10/chartex" xmlns:cx5="http://schemas.microsoft.com/office/drawing/2016/5/11/chartex" xmlns:cx6="http://schemas.microsoft.com/office/drawing/2016/5/12/chartex" xmlns:cx7="http://schemas.microsoft.com/office/drawing/2016/5/13/chartex" xmlns:cx8="http://schemas.microsoft.com/office/drawing/2016/5/14/chartex" xmlns:mc="http://schemas.openxmlformats.org/markup-compatibility/2006" xmlns:aink="http://schemas.microsoft.com/office/drawing/2016/ink" xmlns:am3d="http://schemas.microsoft.com/office/drawing/2017/model3d" xmlns:o="urn:schemas-microsoft-com:office:office" xmlns:oel="http://schemas.microsoft.com/office/2019/extlst" xmlns:r="http://schemas.openxmlformats.org/officeDocument/2006/relationships" xmlns:m="http://schemas.openxmlformats.org/officeDocument/2006/math" xmlns:v="urn:schemas-microsoft-com:vml" xmlns:wp14="http://schemas.microsoft.com/office/word/2010/wordprocessingDrawing" xmlns:wp="http://schemas.openxmlformats.org/drawingml/2006/wordprocessingDrawing" xmlns:w10="urn:schemas-microsoft-com:office:word" xmlns:w="http://schemas.openxmlformats.org/wordprocessingml/2006/main" xmlns:w14="http://schemas.microsoft.com/office/word/2010/wordml" xmlns:w15="http://schemas.microsoft.com/office/word/2012/wordml" xmlns:w16cex="http://schemas.microsoft.com/office/word/2018/wordml/cex" xmlns:w16cid="http://schemas.microsoft.com/office/word/2016/wordml/cid" xmlns:w16="http://schemas.microsoft.com/office/word/2018/wordml" xmlns:w16sdtdh="http://schemas.microsoft.com/office/word/2020/wordml/sdtdatahash" xmlns:w16se="http://schemas.microsoft.com/office/word/2015/wordml/symex" xmlns:wpg="http://schemas.microsoft.com/office/word/2010/wordprocessingGroup" xmlns:wpi="http://schemas.microsoft.com/office/word/2010/wordprocessingInk" xmlns:wne="http://schemas.microsoft.com/office/word/2006/wordml" xmlns:wps="http://schemas.microsoft.com/office/word/2010/wordprocessingShape" mc:Ignorable="w14 w15 w16se w16cid w16 w16cex w16sdtdh wp14">
   <w:footnote w:type="separator" w:id="-1">
     <w:p>
       <w:r>
@@ -396,7 +506,7 @@
 </file>
 
 <file path=word/numbering.xml><?xml version="1.0" encoding="utf-8"?>
-<w:numbering xmlns:wpc="http://schemas.microsoft.com/office/word/2010/wordprocessingCanvas" xmlns:cx="http://schemas.microsoft.com/office/drawing/2014/chartex" xmlns:cx1="http://schemas.microsoft.com/office/drawing/2015/9/8/chartex" xmlns:cx2="http://schemas.microsoft.com/office/drawing/2015/10/21/chartex" xmlns:cx3="http://schemas.microsoft.com/office/drawing/2016/5/9/chartex" xmlns:cx4="http://schemas.microsoft.com/office/drawing/2016/5/10/chartex" xmlns:cx5="http://schemas.microsoft.com/office/drawing/2016/5/11/chartex" xmlns:cx6="http://schemas.microsoft.com/office/drawing/2016/5/12/chartex" xmlns:cx7="http://schemas.microsoft.com/office/drawing/2016/5/13/chartex" xmlns:cx8="http://schemas.microsoft.com/office/drawing/2016/5/14/chartex" xmlns:mc="http://schemas.openxmlformats.org/markup-compatibility/2006" xmlns:aink="http://schemas.microsoft.com/office/drawing/2016/ink" xmlns:am3d="http://schemas.microsoft.com/office/drawing/2017/model3d" xmlns:o="urn:schemas-microsoft-com:office:office" xmlns:r="http://schemas.openxmlformats.org/officeDocument/2006/relationships" xmlns:m="http://schemas.openxmlformats.org/officeDocument/2006/math" xmlns:v="urn:schemas-microsoft-com:vml" xmlns:wp14="http://schemas.microsoft.com/office/word/2010/wordprocessingDrawing" xmlns:wp="http://schemas.openxmlformats.org/drawingml/2006/wordprocessingDrawing" xmlns:w10="urn:schemas-microsoft-com:office:word" xmlns:w="http://schemas.openxmlformats.org/wordprocessingml/2006/main" xmlns:w14="http://schemas.microsoft.com/office/word/2010/wordml" xmlns:w15="http://schemas.microsoft.com/office/word/2012/wordml" xmlns:w16cex="http://schemas.microsoft.com/office/word/2018/wordml/cex" xmlns:w16cid="http://schemas.microsoft.com/office/word/2016/wordml/cid" xmlns:w16="http://schemas.microsoft.com/office/word/2018/wordml" xmlns:w16sdtdh="http://schemas.microsoft.com/office/word/2020/wordml/sdtdatahash" xmlns:w16se="http://schemas.microsoft.com/office/word/2015/wordml/symex" xmlns:wpg="http://schemas.microsoft.com/office/word/2010/wordprocessingGroup" xmlns:wpi="http://schemas.microsoft.com/office/word/2010/wordprocessingInk" xmlns:wne="http://schemas.microsoft.com/office/word/2006/wordml" xmlns:wps="http://schemas.microsoft.com/office/word/2010/wordprocessingShape" mc:Ignorable="w14 w15 w16se w16cid w16 w16cex w16sdtdh wp14">
+<w:numbering xmlns:wpc="http://schemas.microsoft.com/office/word/2010/wordprocessingCanvas" xmlns:cx="http://schemas.microsoft.com/office/drawing/2014/chartex" xmlns:cx1="http://schemas.microsoft.com/office/drawing/2015/9/8/chartex" xmlns:cx2="http://schemas.microsoft.com/office/drawing/2015/10/21/chartex" xmlns:cx3="http://schemas.microsoft.com/office/drawing/2016/5/9/chartex" xmlns:cx4="http://schemas.microsoft.com/office/drawing/2016/5/10/chartex" xmlns:cx5="http://schemas.microsoft.com/office/drawing/2016/5/11/chartex" xmlns:cx6="http://schemas.microsoft.com/office/drawing/2016/5/12/chartex" xmlns:cx7="http://schemas.microsoft.com/office/drawing/2016/5/13/chartex" xmlns:cx8="http://schemas.microsoft.com/office/drawing/2016/5/14/chartex" xmlns:mc="http://schemas.openxmlformats.org/markup-compatibility/2006" xmlns:aink="http://schemas.microsoft.com/office/drawing/2016/ink" xmlns:am3d="http://schemas.microsoft.com/office/drawing/2017/model3d" xmlns:o="urn:schemas-microsoft-com:office:office" xmlns:oel="http://schemas.microsoft.com/office/2019/extlst" xmlns:r="http://schemas.openxmlformats.org/officeDocument/2006/relationships" xmlns:m="http://schemas.openxmlformats.org/officeDocument/2006/math" xmlns:v="urn:schemas-microsoft-com:vml" xmlns:wp14="http://schemas.microsoft.com/office/word/2010/wordprocessingDrawing" xmlns:wp="http://schemas.openxmlformats.org/drawingml/2006/wordprocessingDrawing" xmlns:w10="urn:schemas-microsoft-com:office:word" xmlns:w="http://schemas.openxmlformats.org/wordprocessingml/2006/main" xmlns:w14="http://schemas.microsoft.com/office/word/2010/wordml" xmlns:w15="http://schemas.microsoft.com/office/word/2012/wordml" xmlns:w16cex="http://schemas.microsoft.com/office/word/2018/wordml/cex" xmlns:w16cid="http://schemas.microsoft.com/office/word/2016/wordml/cid" xmlns:w16="http://schemas.microsoft.com/office/word/2018/wordml" xmlns:w16sdtdh="http://schemas.microsoft.com/office/word/2020/wordml/sdtdatahash" xmlns:w16se="http://schemas.microsoft.com/office/word/2015/wordml/symex" xmlns:wpg="http://schemas.microsoft.com/office/word/2010/wordprocessingGroup" xmlns:wpi="http://schemas.microsoft.com/office/word/2010/wordprocessingInk" xmlns:wne="http://schemas.microsoft.com/office/word/2006/wordml" xmlns:wps="http://schemas.microsoft.com/office/word/2010/wordprocessingShape" mc:Ignorable="w14 w15 w16se w16cid w16 w16cex w16sdtdh wp14">
   <w:abstractNum w:abstractNumId="0" w15:restartNumberingAfterBreak="0">
     <w:nsid w:val="EA454B4C"/>
     <w:multiLevelType w:val="multilevel"/>
@@ -504,7 +614,7 @@
   <w:abstractNum w:abstractNumId="1" w15:restartNumberingAfterBreak="0">
     <w:nsid w:val="FFFFFF7C"/>
     <w:multiLevelType w:val="singleLevel"/>
-    <w:tmpl w:val="4F76B24E"/>
+    <w:tmpl w:val="DEEC915E"/>
     <w:lvl w:ilvl="0">
       <w:start w:val="1"/>
       <w:numFmt w:val="decimal"/>
@@ -521,7 +631,7 @@
   <w:abstractNum w:abstractNumId="2" w15:restartNumberingAfterBreak="0">
     <w:nsid w:val="FFFFFF7D"/>
     <w:multiLevelType w:val="singleLevel"/>
-    <w:tmpl w:val="DD2EE4C8"/>
+    <w:tmpl w:val="0F8822AA"/>
     <w:lvl w:ilvl="0">
       <w:start w:val="1"/>
       <w:numFmt w:val="decimal"/>
@@ -538,7 +648,7 @@
   <w:abstractNum w:abstractNumId="3" w15:restartNumberingAfterBreak="0">
     <w:nsid w:val="FFFFFF7E"/>
     <w:multiLevelType w:val="singleLevel"/>
-    <w:tmpl w:val="769000CC"/>
+    <w:tmpl w:val="B40252BA"/>
     <w:lvl w:ilvl="0">
       <w:start w:val="1"/>
       <w:numFmt w:val="decimal"/>
@@ -555,7 +665,7 @@
   <w:abstractNum w:abstractNumId="4" w15:restartNumberingAfterBreak="0">
     <w:nsid w:val="FFFFFF7F"/>
     <w:multiLevelType w:val="singleLevel"/>
-    <w:tmpl w:val="D744FBB6"/>
+    <w:tmpl w:val="D570A35C"/>
     <w:lvl w:ilvl="0">
       <w:start w:val="1"/>
       <w:numFmt w:val="decimal"/>
@@ -572,7 +682,7 @@
   <w:abstractNum w:abstractNumId="5" w15:restartNumberingAfterBreak="0">
     <w:nsid w:val="FFFFFF80"/>
     <w:multiLevelType w:val="singleLevel"/>
-    <w:tmpl w:val="3CBA1C0A"/>
+    <w:tmpl w:val="5C1ABABC"/>
     <w:lvl w:ilvl="0">
       <w:start w:val="1"/>
       <w:numFmt w:val="bullet"/>
@@ -592,7 +702,7 @@
   <w:abstractNum w:abstractNumId="6" w15:restartNumberingAfterBreak="0">
     <w:nsid w:val="FFFFFF81"/>
     <w:multiLevelType w:val="singleLevel"/>
-    <w:tmpl w:val="338830AC"/>
+    <w:tmpl w:val="890AEE16"/>
     <w:lvl w:ilvl="0">
       <w:start w:val="1"/>
       <w:numFmt w:val="bullet"/>
@@ -612,7 +722,7 @@
   <w:abstractNum w:abstractNumId="7" w15:restartNumberingAfterBreak="0">
     <w:nsid w:val="FFFFFF82"/>
     <w:multiLevelType w:val="singleLevel"/>
-    <w:tmpl w:val="957E7C44"/>
+    <w:tmpl w:val="FFDE82F6"/>
     <w:lvl w:ilvl="0">
       <w:start w:val="1"/>
       <w:numFmt w:val="bullet"/>
@@ -632,7 +742,7 @@
   <w:abstractNum w:abstractNumId="8" w15:restartNumberingAfterBreak="0">
     <w:nsid w:val="FFFFFF83"/>
     <w:multiLevelType w:val="singleLevel"/>
-    <w:tmpl w:val="C23AC242"/>
+    <w:tmpl w:val="519C2F04"/>
     <w:lvl w:ilvl="0">
       <w:start w:val="1"/>
       <w:numFmt w:val="bullet"/>
@@ -652,7 +762,7 @@
   <w:abstractNum w:abstractNumId="9" w15:restartNumberingAfterBreak="0">
     <w:nsid w:val="FFFFFF88"/>
     <w:multiLevelType w:val="singleLevel"/>
-    <w:tmpl w:val="F81E53E8"/>
+    <w:tmpl w:val="2D9897E6"/>
     <w:lvl w:ilvl="0">
       <w:start w:val="1"/>
       <w:numFmt w:val="decimal"/>
@@ -669,7 +779,7 @@
   <w:abstractNum w:abstractNumId="10" w15:restartNumberingAfterBreak="0">
     <w:nsid w:val="FFFFFF89"/>
     <w:multiLevelType w:val="singleLevel"/>
-    <w:tmpl w:val="DDC0C268"/>
+    <w:tmpl w:val="A47A707A"/>
     <w:lvl w:ilvl="0">
       <w:start w:val="1"/>
       <w:numFmt w:val="bullet"/>
@@ -687,6 +797,95 @@
     </w:lvl>
   </w:abstractNum>
   <w:abstractNum w:abstractNumId="11" w15:restartNumberingAfterBreak="0">
+    <w:nsid w:val="0E2436EC"/>
+    <w:multiLevelType w:val="hybridMultilevel"/>
+    <w:tmpl w:val="81A8B39A"/>
+    <w:lvl w:ilvl="0" w:tplc="19646E94">
+      <w:start w:val="1"/>
+      <w:numFmt w:val="upperLetter"/>
+      <w:lvlText w:val="%1."/>
+      <w:lvlJc w:val="left"/>
+      <w:pPr>
+        <w:ind w:left="420" w:hanging="360"/>
+      </w:pPr>
+      <w:rPr>
+        <w:rFonts w:hint="default"/>
+      </w:rPr>
+    </w:lvl>
+    <w:lvl w:ilvl="1" w:tplc="04090019" w:tentative="1">
+      <w:start w:val="1"/>
+      <w:numFmt w:val="lowerLetter"/>
+      <w:lvlText w:val="%2."/>
+      <w:lvlJc w:val="left"/>
+      <w:pPr>
+        <w:ind w:left="1140" w:hanging="360"/>
+      </w:pPr>
+    </w:lvl>
+    <w:lvl w:ilvl="2" w:tplc="0409001B" w:tentative="1">
+      <w:start w:val="1"/>
+      <w:numFmt w:val="lowerRoman"/>
+      <w:lvlText w:val="%3."/>
+      <w:lvlJc w:val="right"/>
+      <w:pPr>
+        <w:ind w:left="1860" w:hanging="180"/>
+      </w:pPr>
+    </w:lvl>
+    <w:lvl w:ilvl="3" w:tplc="0409000F" w:tentative="1">
+      <w:start w:val="1"/>
+      <w:numFmt w:val="decimal"/>
+      <w:lvlText w:val="%4."/>
+      <w:lvlJc w:val="left"/>
+      <w:pPr>
+        <w:ind w:left="2580" w:hanging="360"/>
+      </w:pPr>
+    </w:lvl>
+    <w:lvl w:ilvl="4" w:tplc="04090019" w:tentative="1">
+      <w:start w:val="1"/>
+      <w:numFmt w:val="lowerLetter"/>
+      <w:lvlText w:val="%5."/>
+      <w:lvlJc w:val="left"/>
+      <w:pPr>
+        <w:ind w:left="3300" w:hanging="360"/>
+      </w:pPr>
+    </w:lvl>
+    <w:lvl w:ilvl="5" w:tplc="0409001B" w:tentative="1">
+      <w:start w:val="1"/>
+      <w:numFmt w:val="lowerRoman"/>
+      <w:lvlText w:val="%6."/>
+      <w:lvlJc w:val="right"/>
+      <w:pPr>
+        <w:ind w:left="4020" w:hanging="180"/>
+      </w:pPr>
+    </w:lvl>
+    <w:lvl w:ilvl="6" w:tplc="0409000F" w:tentative="1">
+      <w:start w:val="1"/>
+      <w:numFmt w:val="decimal"/>
+      <w:lvlText w:val="%7."/>
+      <w:lvlJc w:val="left"/>
+      <w:pPr>
+        <w:ind w:left="4740" w:hanging="360"/>
+      </w:pPr>
+    </w:lvl>
+    <w:lvl w:ilvl="7" w:tplc="04090019" w:tentative="1">
+      <w:start w:val="1"/>
+      <w:numFmt w:val="lowerLetter"/>
+      <w:lvlText w:val="%8."/>
+      <w:lvlJc w:val="left"/>
+      <w:pPr>
+        <w:ind w:left="5460" w:hanging="360"/>
+      </w:pPr>
+    </w:lvl>
+    <w:lvl w:ilvl="8" w:tplc="0409001B" w:tentative="1">
+      <w:start w:val="1"/>
+      <w:numFmt w:val="lowerRoman"/>
+      <w:lvlText w:val="%9."/>
+      <w:lvlJc w:val="right"/>
+      <w:pPr>
+        <w:ind w:left="6180" w:hanging="180"/>
+      </w:pPr>
+    </w:lvl>
+  </w:abstractNum>
+  <w:abstractNum w:abstractNumId="12" w15:restartNumberingAfterBreak="0">
     <w:nsid w:val="170CD2DE"/>
     <w:multiLevelType w:val="multilevel"/>
     <w:tmpl w:val="DECE2FD8"/>
@@ -790,7 +989,7 @@
       </w:pPr>
     </w:lvl>
   </w:abstractNum>
-  <w:abstractNum w:abstractNumId="12" w15:restartNumberingAfterBreak="0">
+  <w:abstractNum w:abstractNumId="13" w15:restartNumberingAfterBreak="0">
     <w:nsid w:val="2C1AE401"/>
     <w:multiLevelType w:val="multilevel"/>
     <w:tmpl w:val="CFD48760"/>
@@ -894,44 +1093,47 @@
       </w:pPr>
     </w:lvl>
   </w:abstractNum>
-  <w:num w:numId="1">
-    <w:abstractNumId w:val="11"/>
+  <w:num w:numId="1" w16cid:durableId="1606036040">
+    <w:abstractNumId w:val="12"/>
   </w:num>
-  <w:num w:numId="2">
-    <w:abstractNumId w:val="11"/>
+  <w:num w:numId="2" w16cid:durableId="1934624910">
+    <w:abstractNumId w:val="12"/>
   </w:num>
-  <w:num w:numId="3">
+  <w:num w:numId="3" w16cid:durableId="1899902974">
     <w:abstractNumId w:val="0"/>
   </w:num>
-  <w:num w:numId="4">
+  <w:num w:numId="4" w16cid:durableId="48193252">
     <w:abstractNumId w:val="1"/>
   </w:num>
-  <w:num w:numId="5">
+  <w:num w:numId="5" w16cid:durableId="2035692499">
     <w:abstractNumId w:val="2"/>
   </w:num>
-  <w:num w:numId="6">
+  <w:num w:numId="6" w16cid:durableId="143279778">
     <w:abstractNumId w:val="3"/>
   </w:num>
-  <w:num w:numId="7">
+  <w:num w:numId="7" w16cid:durableId="2031685201">
     <w:abstractNumId w:val="4"/>
   </w:num>
-  <w:num w:numId="8">
+  <w:num w:numId="8" w16cid:durableId="1751349922">
     <w:abstractNumId w:val="9"/>
   </w:num>
-  <w:num w:numId="9">
+  <w:num w:numId="9" w16cid:durableId="1751853922">
     <w:abstractNumId w:val="5"/>
   </w:num>
-  <w:num w:numId="10">
+  <w:num w:numId="10" w16cid:durableId="1873348933">
     <w:abstractNumId w:val="6"/>
   </w:num>
-  <w:num w:numId="11">
+  <w:num w:numId="11" w16cid:durableId="675158239">
     <w:abstractNumId w:val="7"/>
   </w:num>
-  <w:num w:numId="12">
+  <w:num w:numId="12" w16cid:durableId="231546190">
     <w:abstractNumId w:val="8"/>
   </w:num>
-  <w:num w:numId="13">
+  <w:num w:numId="13" w16cid:durableId="1195801355">
     <w:abstractNumId w:val="10"/>
+  </w:num>
+  <w:num w:numId="14" w16cid:durableId="127629680">
+    <w:abstractNumId w:val="11"/>
   </w:num>
 </w:numbering>
 </file>
@@ -1293,10 +1495,7 @@
   </w:latentStyles>
   <w:style w:type="paragraph" w:default="1" w:styleId="Normal">
     <w:name w:val="Normal"/>
-    <w:rsid w:val="00E678E7"/>
-    <w:pPr>
-      <w:spacing w:line="480" w:lineRule="auto"/>
-    </w:pPr>
+    <w:rsid w:val="00125ED5"/>
     <w:rPr>
       <w:rFonts w:ascii="Times New Roman" w:hAnsi="Times New Roman"/>
     </w:rPr>
@@ -1307,11 +1506,11 @@
     <w:next w:val="BodyText"/>
     <w:uiPriority w:val="9"/>
     <w:qFormat/>
-    <w:rsid w:val="00805FDB"/>
+    <w:rsid w:val="003B66C7"/>
     <w:pPr>
       <w:keepNext/>
       <w:keepLines/>
-      <w:spacing w:before="480" w:after="0"/>
+      <w:spacing w:before="480" w:after="0" w:line="360" w:lineRule="auto"/>
       <w:outlineLvl w:val="0"/>
     </w:pPr>
     <w:rPr>
@@ -1331,7 +1530,7 @@
     <w:uiPriority w:val="9"/>
     <w:unhideWhenUsed/>
     <w:qFormat/>
-    <w:rsid w:val="00BF668B"/>
+    <w:rsid w:val="003B66C7"/>
     <w:pPr>
       <w:keepNext/>
       <w:keepLines/>
@@ -1354,7 +1553,7 @@
     <w:uiPriority w:val="9"/>
     <w:unhideWhenUsed/>
     <w:qFormat/>
-    <w:rsid w:val="00BF668B"/>
+    <w:rsid w:val="003B66C7"/>
     <w:pPr>
       <w:keepNext/>
       <w:keepLines/>
@@ -1518,9 +1717,9 @@
     <w:basedOn w:val="Normal"/>
     <w:link w:val="BodyTextChar"/>
     <w:qFormat/>
-    <w:rsid w:val="00603E30"/>
+    <w:rsid w:val="00D96159"/>
     <w:pPr>
-      <w:spacing w:before="180" w:after="180"/>
+      <w:spacing w:before="140" w:after="140" w:line="240" w:lineRule="exact"/>
     </w:pPr>
   </w:style>
   <w:style w:type="paragraph" w:customStyle="1" w:styleId="FirstParagraph">
@@ -1528,6 +1727,10 @@
     <w:basedOn w:val="BodyText"/>
     <w:next w:val="BodyText"/>
     <w:qFormat/>
+    <w:rsid w:val="00A4110F"/>
+    <w:pPr>
+      <w:spacing w:line="240" w:lineRule="auto"/>
+    </w:pPr>
   </w:style>
   <w:style w:type="paragraph" w:customStyle="1" w:styleId="Compact">
     <w:name w:val="Compact"/>
@@ -2094,7 +2297,7 @@
     <w:name w:val="Body Text Char"/>
     <w:basedOn w:val="DefaultParagraphFont"/>
     <w:link w:val="BodyText"/>
-    <w:rsid w:val="00603E30"/>
+    <w:rsid w:val="00D96159"/>
     <w:rPr>
       <w:rFonts w:ascii="Times New Roman" w:hAnsi="Times New Roman"/>
     </w:rPr>

</xml_diff>